<commit_message>
UPDATED: UCs (CRUD Ablaufdiagramm fehlt noch)
</commit_message>
<xml_diff>
--- a/SoftwareEngeneering/UseCaseCRUD.docx
+++ b/SoftwareEngeneering/UseCaseCRUD.docx
@@ -5,6 +5,7 @@
     <w:p>
       <w:pPr>
         <w:pStyle w:val="Titel"/>
+        <w:ind w:firstLine="720"/>
         <w:jc w:val="right"/>
       </w:pPr>
       <w:r>
@@ -298,13 +299,8 @@
             </w:r>
             <w:proofErr w:type="spellEnd"/>
             <w:r>
-              <w:t xml:space="preserve"> </w:t>
+              <w:t xml:space="preserve"> Bosshammer</w:t>
             </w:r>
-            <w:proofErr w:type="spellStart"/>
-            <w:r>
-              <w:t>Bosshammer</w:t>
-            </w:r>
-            <w:proofErr w:type="spellEnd"/>
           </w:p>
         </w:tc>
       </w:tr>
@@ -479,7 +475,7 @@
           <w:noProof/>
           <w:sz w:val="24"/>
           <w:szCs w:val="24"/>
-          <w:lang w:val="de-DE" w:eastAsia="de-DE"/>
+          <w:lang w:eastAsia="de-DE"/>
         </w:rPr>
       </w:pPr>
       <w:r>
@@ -494,7 +490,7 @@
           <w:noProof/>
           <w:sz w:val="24"/>
           <w:szCs w:val="24"/>
-          <w:lang w:val="de-DE" w:eastAsia="de-DE"/>
+          <w:lang w:eastAsia="de-DE"/>
         </w:rPr>
         <w:tab/>
       </w:r>
@@ -557,7 +553,7 @@
           <w:noProof/>
           <w:sz w:val="24"/>
           <w:szCs w:val="24"/>
-          <w:lang w:val="de-DE" w:eastAsia="de-DE"/>
+          <w:lang w:eastAsia="de-DE"/>
         </w:rPr>
       </w:pPr>
       <w:r>
@@ -572,7 +568,7 @@
           <w:noProof/>
           <w:sz w:val="24"/>
           <w:szCs w:val="24"/>
-          <w:lang w:val="de-DE" w:eastAsia="de-DE"/>
+          <w:lang w:eastAsia="de-DE"/>
         </w:rPr>
         <w:tab/>
       </w:r>
@@ -635,7 +631,7 @@
           <w:noProof/>
           <w:sz w:val="24"/>
           <w:szCs w:val="24"/>
-          <w:lang w:val="de-DE" w:eastAsia="de-DE"/>
+          <w:lang w:eastAsia="de-DE"/>
         </w:rPr>
       </w:pPr>
       <w:r>
@@ -650,7 +646,7 @@
           <w:noProof/>
           <w:sz w:val="24"/>
           <w:szCs w:val="24"/>
-          <w:lang w:val="de-DE" w:eastAsia="de-DE"/>
+          <w:lang w:eastAsia="de-DE"/>
         </w:rPr>
         <w:tab/>
       </w:r>
@@ -713,7 +709,7 @@
           <w:noProof/>
           <w:sz w:val="24"/>
           <w:szCs w:val="24"/>
-          <w:lang w:val="de-DE" w:eastAsia="de-DE"/>
+          <w:lang w:eastAsia="de-DE"/>
         </w:rPr>
       </w:pPr>
       <w:r>
@@ -728,7 +724,7 @@
           <w:noProof/>
           <w:sz w:val="24"/>
           <w:szCs w:val="24"/>
-          <w:lang w:val="de-DE" w:eastAsia="de-DE"/>
+          <w:lang w:eastAsia="de-DE"/>
         </w:rPr>
         <w:tab/>
       </w:r>
@@ -791,7 +787,7 @@
           <w:noProof/>
           <w:sz w:val="24"/>
           <w:szCs w:val="24"/>
-          <w:lang w:val="de-DE" w:eastAsia="de-DE"/>
+          <w:lang w:eastAsia="de-DE"/>
         </w:rPr>
       </w:pPr>
       <w:r>
@@ -806,7 +802,7 @@
           <w:noProof/>
           <w:sz w:val="24"/>
           <w:szCs w:val="24"/>
-          <w:lang w:val="de-DE" w:eastAsia="de-DE"/>
+          <w:lang w:eastAsia="de-DE"/>
         </w:rPr>
         <w:tab/>
       </w:r>
@@ -869,7 +865,7 @@
           <w:noProof/>
           <w:sz w:val="24"/>
           <w:szCs w:val="24"/>
-          <w:lang w:val="de-DE" w:eastAsia="de-DE"/>
+          <w:lang w:eastAsia="de-DE"/>
         </w:rPr>
       </w:pPr>
       <w:r>
@@ -884,7 +880,7 @@
           <w:noProof/>
           <w:sz w:val="24"/>
           <w:szCs w:val="24"/>
-          <w:lang w:val="de-DE" w:eastAsia="de-DE"/>
+          <w:lang w:eastAsia="de-DE"/>
         </w:rPr>
         <w:tab/>
       </w:r>
@@ -947,7 +943,7 @@
           <w:noProof/>
           <w:sz w:val="24"/>
           <w:szCs w:val="24"/>
-          <w:lang w:val="de-DE" w:eastAsia="de-DE"/>
+          <w:lang w:eastAsia="de-DE"/>
         </w:rPr>
       </w:pPr>
       <w:r>
@@ -962,7 +958,7 @@
           <w:noProof/>
           <w:sz w:val="24"/>
           <w:szCs w:val="24"/>
-          <w:lang w:val="de-DE" w:eastAsia="de-DE"/>
+          <w:lang w:eastAsia="de-DE"/>
         </w:rPr>
         <w:tab/>
       </w:r>
@@ -1025,7 +1021,7 @@
           <w:noProof/>
           <w:sz w:val="24"/>
           <w:szCs w:val="24"/>
-          <w:lang w:val="de-DE" w:eastAsia="de-DE"/>
+          <w:lang w:eastAsia="de-DE"/>
         </w:rPr>
       </w:pPr>
       <w:r>
@@ -1040,7 +1036,7 @@
           <w:noProof/>
           <w:sz w:val="24"/>
           <w:szCs w:val="24"/>
-          <w:lang w:val="de-DE" w:eastAsia="de-DE"/>
+          <w:lang w:eastAsia="de-DE"/>
         </w:rPr>
         <w:tab/>
       </w:r>
@@ -1050,8 +1046,6 @@
         </w:rPr>
         <w:t>Function Points</w:t>
       </w:r>
-      <w:bookmarkStart w:id="0" w:name="_GoBack"/>
-      <w:bookmarkEnd w:id="0"/>
       <w:r>
         <w:rPr>
           <w:noProof/>
@@ -1119,40 +1113,40 @@
           <w:t>CRUD</w:t>
         </w:r>
       </w:fldSimple>
-      <w:bookmarkStart w:id="1" w:name="_Toc423410237"/>
-      <w:bookmarkStart w:id="2" w:name="_Toc425054503"/>
+      <w:bookmarkStart w:id="0" w:name="_Toc423410237"/>
+      <w:bookmarkStart w:id="1" w:name="_Toc425054503"/>
       <w:r>
         <w:t>)</w:t>
       </w:r>
       <w:r>
         <w:t xml:space="preserve"> </w:t>
       </w:r>
+      <w:bookmarkEnd w:id="0"/>
       <w:bookmarkEnd w:id="1"/>
-      <w:bookmarkEnd w:id="2"/>
     </w:p>
     <w:p>
       <w:pPr>
         <w:pStyle w:val="berschrift1"/>
       </w:pPr>
+      <w:bookmarkStart w:id="2" w:name="_Toc485389550"/>
       <w:bookmarkStart w:id="3" w:name="_Toc423410238"/>
       <w:bookmarkStart w:id="4" w:name="_Toc425054504"/>
-      <w:bookmarkStart w:id="5" w:name="_Toc485389550"/>
       <w:r>
         <w:t>Select Calendar</w:t>
       </w:r>
-      <w:bookmarkEnd w:id="5"/>
+      <w:bookmarkEnd w:id="2"/>
     </w:p>
     <w:p>
       <w:pPr>
         <w:pStyle w:val="berschrift2"/>
       </w:pPr>
-      <w:bookmarkStart w:id="6" w:name="_Toc485389551"/>
+      <w:bookmarkStart w:id="5" w:name="_Toc485389551"/>
       <w:r>
         <w:t>Brief Description</w:t>
       </w:r>
       <w:bookmarkEnd w:id="3"/>
       <w:bookmarkEnd w:id="4"/>
-      <w:bookmarkEnd w:id="6"/>
+      <w:bookmarkEnd w:id="5"/>
     </w:p>
     <w:p>
       <w:r>
@@ -1170,30 +1164,30 @@
         <w:pStyle w:val="berschrift1"/>
         <w:widowControl/>
       </w:pPr>
-      <w:bookmarkStart w:id="7" w:name="_Toc423410239"/>
-      <w:bookmarkStart w:id="8" w:name="_Toc425054505"/>
-      <w:bookmarkStart w:id="9" w:name="_Toc485389552"/>
+      <w:bookmarkStart w:id="6" w:name="_Toc423410239"/>
+      <w:bookmarkStart w:id="7" w:name="_Toc425054505"/>
+      <w:bookmarkStart w:id="8" w:name="_Toc485389552"/>
       <w:r>
         <w:t>Flow of Events</w:t>
       </w:r>
+      <w:bookmarkEnd w:id="6"/>
       <w:bookmarkEnd w:id="7"/>
       <w:bookmarkEnd w:id="8"/>
-      <w:bookmarkEnd w:id="9"/>
     </w:p>
     <w:p>
       <w:pPr>
         <w:pStyle w:val="berschrift2"/>
         <w:widowControl/>
       </w:pPr>
-      <w:bookmarkStart w:id="10" w:name="_Toc423410240"/>
-      <w:bookmarkStart w:id="11" w:name="_Toc425054506"/>
-      <w:bookmarkStart w:id="12" w:name="_Toc485389553"/>
+      <w:bookmarkStart w:id="9" w:name="_Toc423410240"/>
+      <w:bookmarkStart w:id="10" w:name="_Toc425054506"/>
+      <w:bookmarkStart w:id="11" w:name="_Toc485389553"/>
       <w:r>
         <w:t>Basic Flow</w:t>
       </w:r>
+      <w:bookmarkEnd w:id="9"/>
       <w:bookmarkEnd w:id="10"/>
       <w:bookmarkEnd w:id="11"/>
-      <w:bookmarkEnd w:id="12"/>
     </w:p>
     <w:p/>
     <w:p>
@@ -1257,13 +1251,280 @@
         <w:widowControl/>
         <w:spacing w:line="240" w:lineRule="auto"/>
       </w:pPr>
+    </w:p>
+    <w:p>
+      <w:pPr>
+        <w:widowControl/>
+        <w:spacing w:line="240" w:lineRule="auto"/>
+      </w:pPr>
+    </w:p>
+    <w:p>
+      <w:pPr>
+        <w:widowControl/>
+        <w:spacing w:line="240" w:lineRule="auto"/>
+      </w:pPr>
+    </w:p>
+    <w:p>
+      <w:pPr>
+        <w:widowControl/>
+        <w:spacing w:line="240" w:lineRule="auto"/>
+      </w:pPr>
+    </w:p>
+    <w:p>
+      <w:pPr>
+        <w:widowControl/>
+        <w:spacing w:line="240" w:lineRule="auto"/>
+      </w:pPr>
+    </w:p>
+    <w:p>
+      <w:pPr>
+        <w:widowControl/>
+        <w:spacing w:line="240" w:lineRule="auto"/>
+      </w:pPr>
+    </w:p>
+    <w:p>
+      <w:pPr>
+        <w:widowControl/>
+        <w:spacing w:line="240" w:lineRule="auto"/>
+      </w:pPr>
+    </w:p>
+    <w:p>
+      <w:pPr>
+        <w:widowControl/>
+        <w:spacing w:line="240" w:lineRule="auto"/>
+      </w:pPr>
+    </w:p>
+    <w:p>
+      <w:pPr>
+        <w:widowControl/>
+        <w:spacing w:line="240" w:lineRule="auto"/>
+      </w:pPr>
+    </w:p>
+    <w:p>
+      <w:pPr>
+        <w:widowControl/>
+        <w:spacing w:line="240" w:lineRule="auto"/>
+      </w:pPr>
+    </w:p>
+    <w:p>
+      <w:pPr>
+        <w:widowControl/>
+        <w:spacing w:line="240" w:lineRule="auto"/>
+      </w:pPr>
+    </w:p>
+    <w:p>
+      <w:pPr>
+        <w:widowControl/>
+        <w:spacing w:line="240" w:lineRule="auto"/>
+      </w:pPr>
       <w:r>
         <w:br w:type="page"/>
       </w:r>
     </w:p>
-    <w:p/>
-    <w:p>
-      <w:r>
+    <w:p>
+      <w:pPr>
+        <w:widowControl/>
+        <w:spacing w:line="240" w:lineRule="auto"/>
+      </w:pPr>
+      <w:r>
+        <w:lastRenderedPageBreak/>
+        <w:t>iOS Mockups:</w:t>
+      </w:r>
+    </w:p>
+    <w:p>
+      <w:pPr>
+        <w:widowControl/>
+        <w:spacing w:line="240" w:lineRule="auto"/>
+      </w:pPr>
+    </w:p>
+    <w:p>
+      <w:pPr>
+        <w:widowControl/>
+        <w:spacing w:line="240" w:lineRule="auto"/>
+        <w:rPr>
+          <w:lang w:val="de-DE"/>
+        </w:rPr>
+      </w:pPr>
+      <w:r>
+        <w:rPr>
+          <w:noProof/>
+          <w:lang w:val="de-DE" w:eastAsia="de-DE"/>
+        </w:rPr>
+        <w:drawing>
+          <wp:inline distT="0" distB="0" distL="0" distR="0" wp14:anchorId="5A6A0B2D" wp14:editId="20A405FA">
+            <wp:extent cx="1808841" cy="3262712"/>
+            <wp:effectExtent l="0" t="0" r="0" b="0"/>
+            <wp:docPr id="3" name="Bild 3" descr="../../../../Desktop/Bildschirmfoto%202017-06-17%20um%2015.18."/>
+            <wp:cNvGraphicFramePr>
+              <a:graphicFrameLocks xmlns:a="http://schemas.openxmlformats.org/drawingml/2006/main" noChangeAspect="1"/>
+            </wp:cNvGraphicFramePr>
+            <a:graphic xmlns:a="http://schemas.openxmlformats.org/drawingml/2006/main">
+              <a:graphicData uri="http://schemas.openxmlformats.org/drawingml/2006/picture">
+                <pic:pic xmlns:pic="http://schemas.openxmlformats.org/drawingml/2006/picture">
+                  <pic:nvPicPr>
+                    <pic:cNvPr id="0" name="Picture 1" descr="../../../../Desktop/Bildschirmfoto%202017-06-17%20um%2015.18."/>
+                    <pic:cNvPicPr>
+                      <a:picLocks noChangeAspect="1" noChangeArrowheads="1"/>
+                    </pic:cNvPicPr>
+                  </pic:nvPicPr>
+                  <pic:blipFill>
+                    <a:blip r:embed="rId10">
+                      <a:extLst>
+                        <a:ext uri="{28A0092B-C50C-407E-A947-70E740481C1C}">
+                          <a14:useLocalDpi xmlns:a14="http://schemas.microsoft.com/office/drawing/2010/main" val="0"/>
+                        </a:ext>
+                      </a:extLst>
+                    </a:blip>
+                    <a:srcRect/>
+                    <a:stretch>
+                      <a:fillRect/>
+                    </a:stretch>
+                  </pic:blipFill>
+                  <pic:spPr bwMode="auto">
+                    <a:xfrm>
+                      <a:off x="0" y="0"/>
+                      <a:ext cx="1827936" cy="3297154"/>
+                    </a:xfrm>
+                    <a:prstGeom prst="rect">
+                      <a:avLst/>
+                    </a:prstGeom>
+                    <a:noFill/>
+                    <a:ln>
+                      <a:noFill/>
+                    </a:ln>
+                  </pic:spPr>
+                </pic:pic>
+              </a:graphicData>
+            </a:graphic>
+          </wp:inline>
+        </w:drawing>
+      </w:r>
+      <w:r>
+        <w:t xml:space="preserve">     </w:t>
+      </w:r>
+      <w:r>
+        <w:rPr>
+          <w:noProof/>
+          <w:lang w:val="de-DE" w:eastAsia="de-DE"/>
+        </w:rPr>
+        <w:drawing>
+          <wp:inline distT="0" distB="0" distL="0" distR="0" wp14:anchorId="164C9ECC" wp14:editId="69C1BAD0">
+            <wp:extent cx="1830243" cy="3262982"/>
+            <wp:effectExtent l="0" t="0" r="0" b="0"/>
+            <wp:docPr id="4" name="Bild 4" descr="../../../../Desktop/Bildschirmfoto%202017-06-17%20um%2015.19."/>
+            <wp:cNvGraphicFramePr>
+              <a:graphicFrameLocks xmlns:a="http://schemas.openxmlformats.org/drawingml/2006/main" noChangeAspect="1"/>
+            </wp:cNvGraphicFramePr>
+            <a:graphic xmlns:a="http://schemas.openxmlformats.org/drawingml/2006/main">
+              <a:graphicData uri="http://schemas.openxmlformats.org/drawingml/2006/picture">
+                <pic:pic xmlns:pic="http://schemas.openxmlformats.org/drawingml/2006/picture">
+                  <pic:nvPicPr>
+                    <pic:cNvPr id="0" name="Picture 2" descr="../../../../Desktop/Bildschirmfoto%202017-06-17%20um%2015.19."/>
+                    <pic:cNvPicPr>
+                      <a:picLocks noChangeAspect="1" noChangeArrowheads="1"/>
+                    </pic:cNvPicPr>
+                  </pic:nvPicPr>
+                  <pic:blipFill>
+                    <a:blip r:embed="rId11">
+                      <a:extLst>
+                        <a:ext uri="{28A0092B-C50C-407E-A947-70E740481C1C}">
+                          <a14:useLocalDpi xmlns:a14="http://schemas.microsoft.com/office/drawing/2010/main" val="0"/>
+                        </a:ext>
+                      </a:extLst>
+                    </a:blip>
+                    <a:srcRect/>
+                    <a:stretch>
+                      <a:fillRect/>
+                    </a:stretch>
+                  </pic:blipFill>
+                  <pic:spPr bwMode="auto">
+                    <a:xfrm>
+                      <a:off x="0" y="0"/>
+                      <a:ext cx="1848033" cy="3294698"/>
+                    </a:xfrm>
+                    <a:prstGeom prst="rect">
+                      <a:avLst/>
+                    </a:prstGeom>
+                    <a:noFill/>
+                    <a:ln>
+                      <a:noFill/>
+                    </a:ln>
+                  </pic:spPr>
+                </pic:pic>
+              </a:graphicData>
+            </a:graphic>
+          </wp:inline>
+        </w:drawing>
+      </w:r>
+      <w:r>
+        <w:rPr>
+          <w:lang w:val="de-DE"/>
+        </w:rPr>
+        <w:t xml:space="preserve">     </w:t>
+      </w:r>
+      <w:r>
+        <w:rPr>
+          <w:noProof/>
+          <w:lang w:val="de-DE" w:eastAsia="de-DE"/>
+        </w:rPr>
+        <w:drawing>
+          <wp:inline distT="0" distB="0" distL="0" distR="0" wp14:anchorId="4D6028E5" wp14:editId="3B4738FB">
+            <wp:extent cx="1812230" cy="3255233"/>
+            <wp:effectExtent l="0" t="0" r="0" b="0"/>
+            <wp:docPr id="6" name="Bild 6" descr="../../../../Desktop/Bildschirmfoto%202017-06-17%20um%2015.26."/>
+            <wp:cNvGraphicFramePr>
+              <a:graphicFrameLocks xmlns:a="http://schemas.openxmlformats.org/drawingml/2006/main" noChangeAspect="1"/>
+            </wp:cNvGraphicFramePr>
+            <a:graphic xmlns:a="http://schemas.openxmlformats.org/drawingml/2006/main">
+              <a:graphicData uri="http://schemas.openxmlformats.org/drawingml/2006/picture">
+                <pic:pic xmlns:pic="http://schemas.openxmlformats.org/drawingml/2006/picture">
+                  <pic:nvPicPr>
+                    <pic:cNvPr id="0" name="Picture 1" descr="../../../../Desktop/Bildschirmfoto%202017-06-17%20um%2015.26."/>
+                    <pic:cNvPicPr>
+                      <a:picLocks noChangeAspect="1" noChangeArrowheads="1"/>
+                    </pic:cNvPicPr>
+                  </pic:nvPicPr>
+                  <pic:blipFill>
+                    <a:blip r:embed="rId12">
+                      <a:extLst>
+                        <a:ext uri="{28A0092B-C50C-407E-A947-70E740481C1C}">
+                          <a14:useLocalDpi xmlns:a14="http://schemas.microsoft.com/office/drawing/2010/main" val="0"/>
+                        </a:ext>
+                      </a:extLst>
+                    </a:blip>
+                    <a:srcRect/>
+                    <a:stretch>
+                      <a:fillRect/>
+                    </a:stretch>
+                  </pic:blipFill>
+                  <pic:spPr bwMode="auto">
+                    <a:xfrm>
+                      <a:off x="0" y="0"/>
+                      <a:ext cx="1833791" cy="3293962"/>
+                    </a:xfrm>
+                    <a:prstGeom prst="rect">
+                      <a:avLst/>
+                    </a:prstGeom>
+                    <a:noFill/>
+                    <a:ln>
+                      <a:noFill/>
+                    </a:ln>
+                  </pic:spPr>
+                </pic:pic>
+              </a:graphicData>
+            </a:graphic>
+          </wp:inline>
+        </w:drawing>
+      </w:r>
+      <w:bookmarkStart w:id="12" w:name="_GoBack"/>
+      <w:bookmarkEnd w:id="12"/>
+      <w:r>
+        <w:br w:type="page"/>
+      </w:r>
+    </w:p>
+    <w:p>
+      <w:r>
+        <w:lastRenderedPageBreak/>
         <w:t>A closer look at the activities for the case the user decides to create a new alarm:</w:t>
       </w:r>
     </w:p>
@@ -1290,7 +1551,7 @@
                     <pic:cNvPicPr/>
                   </pic:nvPicPr>
                   <pic:blipFill>
-                    <a:blip r:embed="rId10">
+                    <a:blip r:embed="rId13">
                       <a:extLst>
                         <a:ext uri="{28A0092B-C50C-407E-A947-70E740481C1C}">
                           <a14:useLocalDpi xmlns:a14="http://schemas.microsoft.com/office/drawing/2010/main" val="0"/>
@@ -1317,6 +1578,7 @@
         </w:drawing>
       </w:r>
     </w:p>
+    <w:p/>
     <w:p>
       <w:pPr>
         <w:pStyle w:val="berschrift1"/>
@@ -1401,6 +1663,10 @@
     </w:p>
     <w:p>
       <w:r>
+        <w:rPr>
+          <w:noProof/>
+          <w:lang w:val="de-DE" w:eastAsia="de-DE"/>
+        </w:rPr>
         <w:drawing>
           <wp:inline distT="0" distB="0" distL="0" distR="0" wp14:anchorId="37B0857B" wp14:editId="26CDA5AB">
             <wp:extent cx="5721361" cy="700500"/>
@@ -1417,7 +1683,7 @@
                     <pic:cNvPicPr/>
                   </pic:nvPicPr>
                   <pic:blipFill>
-                    <a:blip r:embed="rId11"/>
+                    <a:blip r:embed="rId14"/>
                     <a:stretch>
                       <a:fillRect/>
                     </a:stretch>
@@ -1439,8 +1705,8 @@
       </w:r>
     </w:p>
     <w:sectPr>
-      <w:headerReference w:type="default" r:id="rId12"/>
-      <w:footerReference w:type="default" r:id="rId13"/>
+      <w:headerReference w:type="default" r:id="rId15"/>
+      <w:footerReference w:type="default" r:id="rId16"/>
       <w:endnotePr>
         <w:numFmt w:val="decimal"/>
       </w:endnotePr>
@@ -1624,7 +1890,7 @@
               <w:rStyle w:val="Seitenzahl"/>
               <w:noProof/>
             </w:rPr>
-            <w:t>4</w:t>
+            <w:t>5</w:t>
           </w:r>
           <w:r>
             <w:rPr>
@@ -1795,9 +2061,12 @@
         <w:p>
           <w:fldSimple w:instr="title  \* Mergeformat ">
             <w:r>
-              <w:t>Use-Case Specification: &lt;Use-Case Name&gt;</w:t>
+              <w:t xml:space="preserve">Use-Case Specification: </w:t>
             </w:r>
           </w:fldSimple>
+          <w:r>
+            <w:t>CRUD</w:t>
+          </w:r>
         </w:p>
       </w:tc>
       <w:tc>
@@ -2604,6 +2873,7 @@
     <w:lsdException w:name="HTML Sample" w:semiHidden="1" w:unhideWhenUsed="1"/>
     <w:lsdException w:name="HTML Typewriter" w:semiHidden="1" w:unhideWhenUsed="1"/>
     <w:lsdException w:name="HTML Variable" w:semiHidden="1" w:unhideWhenUsed="1"/>
+    <w:lsdException w:name="Normal Table" w:semiHidden="1" w:unhideWhenUsed="1"/>
     <w:lsdException w:name="annotation subject" w:semiHidden="1" w:unhideWhenUsed="1"/>
     <w:lsdException w:name="No List" w:semiHidden="1" w:unhideWhenUsed="1"/>
     <w:lsdException w:name="Outline List 1" w:semiHidden="1" w:unhideWhenUsed="1"/>
@@ -2649,9 +2919,11 @@
     <w:lsdException w:name="Table Subtle 1" w:semiHidden="1" w:unhideWhenUsed="1"/>
     <w:lsdException w:name="Table Subtle 2" w:semiHidden="1" w:unhideWhenUsed="1"/>
     <w:lsdException w:name="Table Web 1" w:semiHidden="1" w:unhideWhenUsed="1"/>
+    <w:lsdException w:name="Table Web 2" w:semiHidden="1" w:unhideWhenUsed="1"/>
     <w:lsdException w:name="Table Web 3" w:semiHidden="1" w:unhideWhenUsed="1"/>
     <w:lsdException w:name="Balloon Text" w:semiHidden="1" w:unhideWhenUsed="1"/>
     <w:lsdException w:name="Table Grid" w:uiPriority="39"/>
+    <w:lsdException w:name="Table Theme" w:semiHidden="1" w:unhideWhenUsed="1"/>
     <w:lsdException w:name="Note Level 1" w:semiHidden="1" w:unhideWhenUsed="1"/>
     <w:lsdException w:name="Note Level 2" w:semiHidden="1" w:unhideWhenUsed="1"/>
     <w:lsdException w:name="Note Level 3" w:semiHidden="1" w:unhideWhenUsed="1"/>
@@ -3745,7 +4017,7 @@
 </file>
 
 <file path=customXml/itemProps1.xml><?xml version="1.0" encoding="utf-8"?>
-<ds:datastoreItem xmlns:ds="http://schemas.openxmlformats.org/officeDocument/2006/customXml" ds:itemID="{244758F1-BE9E-754B-BB41-EA3DD794941E}">
+<ds:datastoreItem xmlns:ds="http://schemas.openxmlformats.org/officeDocument/2006/customXml" ds:itemID="{7EF72219-1CF3-4B45-A155-5028E888A960}">
   <ds:schemaRefs>
     <ds:schemaRef ds:uri="http://schemas.openxmlformats.org/officeDocument/2006/bibliography"/>
   </ds:schemaRefs>

</xml_diff>

<commit_message>
CRUD UC Activity Diagrams
</commit_message>
<xml_diff>
--- a/SoftwareEngeneering/UseCaseCRUD.docx
+++ b/SoftwareEngeneering/UseCaseCRUD.docx
@@ -17,23 +17,33 @@
         <w:pStyle w:val="Titel"/>
         <w:jc w:val="right"/>
       </w:pPr>
-      <w:fldSimple w:instr="title  \* Mergeformat ">
-        <w:r>
-          <w:t xml:space="preserve">Use-Case Specification: </w:t>
-        </w:r>
-        <w:r>
-          <w:t>Manage Alarms (</w:t>
-        </w:r>
-        <w:r>
-          <w:t>CRUD</w:t>
-        </w:r>
-        <w:r>
-          <w:t>)</w:t>
-        </w:r>
-        <w:r>
-          <w:t xml:space="preserve"> </w:t>
-        </w:r>
-      </w:fldSimple>
+      <w:r>
+        <w:fldChar w:fldCharType="begin"/>
+      </w:r>
+      <w:r>
+        <w:instrText xml:space="preserve">title  \* Mergeformat </w:instrText>
+      </w:r>
+      <w:r>
+        <w:fldChar w:fldCharType="separate"/>
+      </w:r>
+      <w:r>
+        <w:t xml:space="preserve">Use-Case Specification: </w:t>
+      </w:r>
+      <w:r>
+        <w:t>Manage Alarms (</w:t>
+      </w:r>
+      <w:r>
+        <w:t>CRUD</w:t>
+      </w:r>
+      <w:r>
+        <w:t>)</w:t>
+      </w:r>
+      <w:r>
+        <w:t xml:space="preserve"> </w:t>
+      </w:r>
+      <w:r>
+        <w:fldChar w:fldCharType="end"/>
+      </w:r>
     </w:p>
     <w:p>
       <w:pPr>
@@ -314,7 +324,13 @@
               <w:pStyle w:val="Tabletext"/>
             </w:pPr>
             <w:r>
-              <w:t>16.05.2017</w:t>
+              <w:t>16</w:t>
+            </w:r>
+            <w:r>
+              <w:t>/05/</w:t>
+            </w:r>
+            <w:r>
+              <w:t>2017</w:t>
             </w:r>
           </w:p>
         </w:tc>
@@ -1102,17 +1118,28 @@
       <w:r>
         <w:br w:type="page"/>
       </w:r>
-      <w:fldSimple w:instr="title  \* Mergeformat ">
-        <w:r>
-          <w:t xml:space="preserve">Use-Case Specification: </w:t>
-        </w:r>
-        <w:r>
-          <w:t>Manage Alarms (</w:t>
-        </w:r>
-        <w:r>
-          <w:t>CRUD</w:t>
-        </w:r>
-      </w:fldSimple>
+      <w:r>
+        <w:lastRenderedPageBreak/>
+        <w:fldChar w:fldCharType="begin"/>
+      </w:r>
+      <w:r>
+        <w:instrText xml:space="preserve">title  \* Mergeformat </w:instrText>
+      </w:r>
+      <w:r>
+        <w:fldChar w:fldCharType="separate"/>
+      </w:r>
+      <w:r>
+        <w:t xml:space="preserve">Use-Case Specification: </w:t>
+      </w:r>
+      <w:r>
+        <w:t>Manage Alarms (</w:t>
+      </w:r>
+      <w:r>
+        <w:t>CRUD</w:t>
+      </w:r>
+      <w:r>
+        <w:fldChar w:fldCharType="end"/>
+      </w:r>
       <w:bookmarkStart w:id="0" w:name="_Toc423410237"/>
       <w:bookmarkStart w:id="1" w:name="_Toc425054503"/>
       <w:r>
@@ -1203,10 +1230,10 @@
           <w:lang w:val="de-DE" w:eastAsia="de-DE"/>
         </w:rPr>
         <w:drawing>
-          <wp:inline distT="0" distB="0" distL="0" distR="0" wp14:anchorId="26B4C871" wp14:editId="4232F63D">
-            <wp:extent cx="5140881" cy="2380953"/>
-            <wp:effectExtent l="0" t="0" r="0" b="6985"/>
-            <wp:docPr id="1" name="Picture 1"/>
+          <wp:inline distT="0" distB="0" distL="0" distR="0" wp14:anchorId="399F8882" wp14:editId="2FAD0E7F">
+            <wp:extent cx="5943600" cy="3677285"/>
+            <wp:effectExtent l="0" t="0" r="0" b="5715"/>
+            <wp:docPr id="10" name="Bild 10" descr="../../../../Desktop/CRUDFlow.png"/>
             <wp:cNvGraphicFramePr>
               <a:graphicFrameLocks xmlns:a="http://schemas.openxmlformats.org/drawingml/2006/main" noChangeAspect="1"/>
             </wp:cNvGraphicFramePr>
@@ -1214,8 +1241,10 @@
               <a:graphicData uri="http://schemas.openxmlformats.org/drawingml/2006/picture">
                 <pic:pic xmlns:pic="http://schemas.openxmlformats.org/drawingml/2006/picture">
                   <pic:nvPicPr>
-                    <pic:cNvPr id="1" name="CRUD Gesamt.png"/>
-                    <pic:cNvPicPr/>
+                    <pic:cNvPr id="0" name="Picture 4" descr="../../../../Desktop/CRUDFlow.png"/>
+                    <pic:cNvPicPr>
+                      <a:picLocks noChangeAspect="1" noChangeArrowheads="1"/>
+                    </pic:cNvPicPr>
                   </pic:nvPicPr>
                   <pic:blipFill>
                     <a:blip r:embed="rId9">
@@ -1225,18 +1254,23 @@
                         </a:ext>
                       </a:extLst>
                     </a:blip>
+                    <a:srcRect/>
                     <a:stretch>
                       <a:fillRect/>
                     </a:stretch>
                   </pic:blipFill>
-                  <pic:spPr>
+                  <pic:spPr bwMode="auto">
                     <a:xfrm>
                       <a:off x="0" y="0"/>
-                      <a:ext cx="5171161" cy="2394977"/>
+                      <a:ext cx="5943600" cy="3677285"/>
                     </a:xfrm>
                     <a:prstGeom prst="rect">
                       <a:avLst/>
                     </a:prstGeom>
+                    <a:noFill/>
+                    <a:ln>
+                      <a:noFill/>
+                    </a:ln>
                   </pic:spPr>
                 </pic:pic>
               </a:graphicData>
@@ -1244,6 +1278,8 @@
           </wp:inline>
         </w:drawing>
       </w:r>
+      <w:bookmarkStart w:id="12" w:name="_GoBack"/>
+      <w:bookmarkEnd w:id="12"/>
     </w:p>
     <w:p/>
     <w:p>
@@ -1322,11 +1358,187 @@
       </w:r>
     </w:p>
     <w:p>
+      <w:r>
+        <w:lastRenderedPageBreak/>
+        <w:t xml:space="preserve">A closer look at the activities </w:t>
+      </w:r>
+      <w:r>
+        <w:t xml:space="preserve">in </w:t>
+      </w:r>
+      <w:r>
+        <w:t>case the user decides to create a new alarm:</w:t>
+      </w:r>
+    </w:p>
+    <w:p/>
+    <w:p>
+      <w:r>
+        <w:rPr>
+          <w:noProof/>
+          <w:lang w:val="de-DE" w:eastAsia="de-DE"/>
+        </w:rPr>
+        <w:drawing>
+          <wp:inline distT="0" distB="0" distL="0" distR="0" wp14:anchorId="777FC192" wp14:editId="49C1D62C">
+            <wp:extent cx="4174824" cy="4557517"/>
+            <wp:effectExtent l="0" t="0" r="0" b="0"/>
+            <wp:docPr id="8" name="Bild 8" descr="../../../../Downloads/CreateFlow.png"/>
+            <wp:cNvGraphicFramePr>
+              <a:graphicFrameLocks xmlns:a="http://schemas.openxmlformats.org/drawingml/2006/main" noChangeAspect="1"/>
+            </wp:cNvGraphicFramePr>
+            <a:graphic xmlns:a="http://schemas.openxmlformats.org/drawingml/2006/main">
+              <a:graphicData uri="http://schemas.openxmlformats.org/drawingml/2006/picture">
+                <pic:pic xmlns:pic="http://schemas.openxmlformats.org/drawingml/2006/picture">
+                  <pic:nvPicPr>
+                    <pic:cNvPr id="0" name="Picture 2" descr="../../../../Downloads/CreateFlow.png"/>
+                    <pic:cNvPicPr>
+                      <a:picLocks noChangeAspect="1" noChangeArrowheads="1"/>
+                    </pic:cNvPicPr>
+                  </pic:nvPicPr>
+                  <pic:blipFill>
+                    <a:blip r:embed="rId10">
+                      <a:extLst>
+                        <a:ext uri="{28A0092B-C50C-407E-A947-70E740481C1C}">
+                          <a14:useLocalDpi xmlns:a14="http://schemas.microsoft.com/office/drawing/2010/main" val="0"/>
+                        </a:ext>
+                      </a:extLst>
+                    </a:blip>
+                    <a:srcRect/>
+                    <a:stretch>
+                      <a:fillRect/>
+                    </a:stretch>
+                  </pic:blipFill>
+                  <pic:spPr bwMode="auto">
+                    <a:xfrm>
+                      <a:off x="0" y="0"/>
+                      <a:ext cx="4202438" cy="4587663"/>
+                    </a:xfrm>
+                    <a:prstGeom prst="rect">
+                      <a:avLst/>
+                    </a:prstGeom>
+                    <a:noFill/>
+                    <a:ln>
+                      <a:noFill/>
+                    </a:ln>
+                  </pic:spPr>
+                </pic:pic>
+              </a:graphicData>
+            </a:graphic>
+          </wp:inline>
+        </w:drawing>
+      </w:r>
+    </w:p>
+    <w:p/>
+    <w:p>
       <w:pPr>
         <w:widowControl/>
         <w:spacing w:line="240" w:lineRule="auto"/>
       </w:pPr>
       <w:r>
+        <w:br w:type="page"/>
+      </w:r>
+    </w:p>
+    <w:p>
+      <w:pPr>
+        <w:widowControl/>
+        <w:spacing w:line="240" w:lineRule="auto"/>
+      </w:pPr>
+      <w:r>
+        <w:lastRenderedPageBreak/>
+        <w:t xml:space="preserve">The following activity diagram shows the event in case the user decides to read </w:t>
+      </w:r>
+      <w:r>
+        <w:t>an existing alarm</w:t>
+      </w:r>
+      <w:r>
+        <w:t>.</w:t>
+      </w:r>
+    </w:p>
+    <w:p>
+      <w:pPr>
+        <w:widowControl/>
+        <w:spacing w:line="240" w:lineRule="auto"/>
+      </w:pPr>
+    </w:p>
+    <w:p>
+      <w:pPr>
+        <w:widowControl/>
+        <w:spacing w:line="240" w:lineRule="auto"/>
+      </w:pPr>
+      <w:r>
+        <w:rPr>
+          <w:noProof/>
+          <w:lang w:val="de-DE" w:eastAsia="de-DE"/>
+        </w:rPr>
+        <w:drawing>
+          <wp:inline distT="0" distB="0" distL="0" distR="0" wp14:anchorId="499F1241" wp14:editId="3C3D5511">
+            <wp:extent cx="5396316" cy="7487974"/>
+            <wp:effectExtent l="0" t="0" r="0" b="5080"/>
+            <wp:docPr id="9" name="Bild 9" descr="../../../../Desktop/ReadFlow.png"/>
+            <wp:cNvGraphicFramePr>
+              <a:graphicFrameLocks xmlns:a="http://schemas.openxmlformats.org/drawingml/2006/main" noChangeAspect="1"/>
+            </wp:cNvGraphicFramePr>
+            <a:graphic xmlns:a="http://schemas.openxmlformats.org/drawingml/2006/main">
+              <a:graphicData uri="http://schemas.openxmlformats.org/drawingml/2006/picture">
+                <pic:pic xmlns:pic="http://schemas.openxmlformats.org/drawingml/2006/picture">
+                  <pic:nvPicPr>
+                    <pic:cNvPr id="0" name="Picture 3" descr="../../../../Desktop/ReadFlow.png"/>
+                    <pic:cNvPicPr>
+                      <a:picLocks noChangeAspect="1" noChangeArrowheads="1"/>
+                    </pic:cNvPicPr>
+                  </pic:nvPicPr>
+                  <pic:blipFill>
+                    <a:blip r:embed="rId11">
+                      <a:extLst>
+                        <a:ext uri="{28A0092B-C50C-407E-A947-70E740481C1C}">
+                          <a14:useLocalDpi xmlns:a14="http://schemas.microsoft.com/office/drawing/2010/main" val="0"/>
+                        </a:ext>
+                      </a:extLst>
+                    </a:blip>
+                    <a:srcRect/>
+                    <a:stretch>
+                      <a:fillRect/>
+                    </a:stretch>
+                  </pic:blipFill>
+                  <pic:spPr bwMode="auto">
+                    <a:xfrm>
+                      <a:off x="0" y="0"/>
+                      <a:ext cx="5402645" cy="7496756"/>
+                    </a:xfrm>
+                    <a:prstGeom prst="rect">
+                      <a:avLst/>
+                    </a:prstGeom>
+                    <a:noFill/>
+                    <a:ln>
+                      <a:noFill/>
+                    </a:ln>
+                  </pic:spPr>
+                </pic:pic>
+              </a:graphicData>
+            </a:graphic>
+          </wp:inline>
+        </w:drawing>
+      </w:r>
+    </w:p>
+    <w:p>
+      <w:pPr>
+        <w:widowControl/>
+        <w:spacing w:line="240" w:lineRule="auto"/>
+      </w:pPr>
+    </w:p>
+    <w:p>
+      <w:pPr>
+        <w:widowControl/>
+        <w:spacing w:line="240" w:lineRule="auto"/>
+      </w:pPr>
+      <w:r>
+        <w:br w:type="page"/>
+      </w:r>
+    </w:p>
+    <w:p>
+      <w:pPr>
+        <w:widowControl/>
+        <w:spacing w:line="240" w:lineRule="auto"/>
+      </w:pPr>
+      <w:r>
         <w:lastRenderedPageBreak/>
         <w:t>iOS Mockups:</w:t>
       </w:r>
@@ -1338,20 +1550,13 @@
       </w:pPr>
     </w:p>
     <w:p>
-      <w:pPr>
-        <w:widowControl/>
-        <w:spacing w:line="240" w:lineRule="auto"/>
-        <w:rPr>
-          <w:lang w:val="de-DE"/>
-        </w:rPr>
-      </w:pPr>
       <w:r>
         <w:rPr>
           <w:noProof/>
           <w:lang w:val="de-DE" w:eastAsia="de-DE"/>
         </w:rPr>
         <w:drawing>
-          <wp:inline distT="0" distB="0" distL="0" distR="0" wp14:anchorId="5A6A0B2D" wp14:editId="20A405FA">
+          <wp:inline distT="0" distB="0" distL="0" distR="0" wp14:anchorId="5B8747AC" wp14:editId="6FD579DB">
             <wp:extent cx="1808841" cy="3262712"/>
             <wp:effectExtent l="0" t="0" r="0" b="0"/>
             <wp:docPr id="3" name="Bild 3" descr="../../../../Desktop/Bildschirmfoto%202017-06-17%20um%2015.18."/>
@@ -1368,7 +1573,7 @@
                     </pic:cNvPicPr>
                   </pic:nvPicPr>
                   <pic:blipFill>
-                    <a:blip r:embed="rId10">
+                    <a:blip r:embed="rId12">
                       <a:extLst>
                         <a:ext uri="{28A0092B-C50C-407E-A947-70E740481C1C}">
                           <a14:useLocalDpi xmlns:a14="http://schemas.microsoft.com/office/drawing/2010/main" val="0"/>
@@ -1408,7 +1613,7 @@
           <w:lang w:val="de-DE" w:eastAsia="de-DE"/>
         </w:rPr>
         <w:drawing>
-          <wp:inline distT="0" distB="0" distL="0" distR="0" wp14:anchorId="164C9ECC" wp14:editId="69C1BAD0">
+          <wp:inline distT="0" distB="0" distL="0" distR="0" wp14:anchorId="6BB0C7BC" wp14:editId="77EB56D4">
             <wp:extent cx="1830243" cy="3262982"/>
             <wp:effectExtent l="0" t="0" r="0" b="0"/>
             <wp:docPr id="4" name="Bild 4" descr="../../../../Desktop/Bildschirmfoto%202017-06-17%20um%2015.19."/>
@@ -1425,7 +1630,7 @@
                     </pic:cNvPicPr>
                   </pic:nvPicPr>
                   <pic:blipFill>
-                    <a:blip r:embed="rId11">
+                    <a:blip r:embed="rId13">
                       <a:extLst>
                         <a:ext uri="{28A0092B-C50C-407E-A947-70E740481C1C}">
                           <a14:useLocalDpi xmlns:a14="http://schemas.microsoft.com/office/drawing/2010/main" val="0"/>
@@ -1457,9 +1662,6 @@
         </w:drawing>
       </w:r>
       <w:r>
-        <w:rPr>
-          <w:lang w:val="de-DE"/>
-        </w:rPr>
         <w:t xml:space="preserve">     </w:t>
       </w:r>
       <w:r>
@@ -1468,7 +1670,7 @@
           <w:lang w:val="de-DE" w:eastAsia="de-DE"/>
         </w:rPr>
         <w:drawing>
-          <wp:inline distT="0" distB="0" distL="0" distR="0" wp14:anchorId="4D6028E5" wp14:editId="3B4738FB">
+          <wp:inline distT="0" distB="0" distL="0" distR="0" wp14:anchorId="75306562" wp14:editId="5CAE496D">
             <wp:extent cx="1812230" cy="3255233"/>
             <wp:effectExtent l="0" t="0" r="0" b="0"/>
             <wp:docPr id="6" name="Bild 6" descr="../../../../Desktop/Bildschirmfoto%202017-06-17%20um%2015.26."/>
@@ -1485,7 +1687,7 @@
                     </pic:cNvPicPr>
                   </pic:nvPicPr>
                   <pic:blipFill>
-                    <a:blip r:embed="rId12">
+                    <a:blip r:embed="rId14">
                       <a:extLst>
                         <a:ext uri="{28A0092B-C50C-407E-A947-70E740481C1C}">
                           <a14:useLocalDpi xmlns:a14="http://schemas.microsoft.com/office/drawing/2010/main" val="0"/>
@@ -1516,69 +1718,7 @@
           </wp:inline>
         </w:drawing>
       </w:r>
-      <w:bookmarkStart w:id="12" w:name="_GoBack"/>
-      <w:bookmarkEnd w:id="12"/>
-      <w:r>
-        <w:br w:type="page"/>
-      </w:r>
-    </w:p>
-    <w:p>
-      <w:r>
-        <w:lastRenderedPageBreak/>
-        <w:t>A closer look at the activities for the case the user decides to create a new alarm:</w:t>
-      </w:r>
-    </w:p>
-    <w:p/>
-    <w:p>
-      <w:r>
-        <w:rPr>
-          <w:noProof/>
-          <w:lang w:val="de-DE" w:eastAsia="de-DE"/>
-        </w:rPr>
-        <w:drawing>
-          <wp:inline distT="0" distB="0" distL="0" distR="0" wp14:anchorId="2A81F443" wp14:editId="60C6A0EF">
-            <wp:extent cx="3937635" cy="4007890"/>
-            <wp:effectExtent l="0" t="0" r="0" b="5715"/>
-            <wp:docPr id="5" name="Picture 5"/>
-            <wp:cNvGraphicFramePr>
-              <a:graphicFrameLocks xmlns:a="http://schemas.openxmlformats.org/drawingml/2006/main" noChangeAspect="1"/>
-            </wp:cNvGraphicFramePr>
-            <a:graphic xmlns:a="http://schemas.openxmlformats.org/drawingml/2006/main">
-              <a:graphicData uri="http://schemas.openxmlformats.org/drawingml/2006/picture">
-                <pic:pic xmlns:pic="http://schemas.openxmlformats.org/drawingml/2006/picture">
-                  <pic:nvPicPr>
-                    <pic:cNvPr id="5" name="Create Activity.png"/>
-                    <pic:cNvPicPr/>
-                  </pic:nvPicPr>
-                  <pic:blipFill>
-                    <a:blip r:embed="rId13">
-                      <a:extLst>
-                        <a:ext uri="{28A0092B-C50C-407E-A947-70E740481C1C}">
-                          <a14:useLocalDpi xmlns:a14="http://schemas.microsoft.com/office/drawing/2010/main" val="0"/>
-                        </a:ext>
-                      </a:extLst>
-                    </a:blip>
-                    <a:stretch>
-                      <a:fillRect/>
-                    </a:stretch>
-                  </pic:blipFill>
-                  <pic:spPr>
-                    <a:xfrm>
-                      <a:off x="0" y="0"/>
-                      <a:ext cx="3956097" cy="4026681"/>
-                    </a:xfrm>
-                    <a:prstGeom prst="rect">
-                      <a:avLst/>
-                    </a:prstGeom>
-                  </pic:spPr>
-                </pic:pic>
-              </a:graphicData>
-            </a:graphic>
-          </wp:inline>
-        </w:drawing>
-      </w:r>
-    </w:p>
-    <w:p/>
+    </w:p>
     <w:p>
       <w:pPr>
         <w:pStyle w:val="berschrift1"/>
@@ -1610,7 +1750,13 @@
     </w:p>
     <w:p>
       <w:r>
-        <w:t xml:space="preserve">To add a Smart Alarm, the User needs to give Access to the Calendar that the </w:t>
+        <w:t xml:space="preserve">To add a Smart Alarm, the User needs to give Access to the Calendar </w:t>
+      </w:r>
+      <w:r>
+        <w:t xml:space="preserve">so </w:t>
+      </w:r>
+      <w:r>
+        <w:t xml:space="preserve">that the </w:t>
       </w:r>
       <w:proofErr w:type="spellStart"/>
       <w:r>
@@ -1683,7 +1829,7 @@
                     <pic:cNvPicPr/>
                   </pic:nvPicPr>
                   <pic:blipFill>
-                    <a:blip r:embed="rId14"/>
+                    <a:blip r:embed="rId15"/>
                     <a:stretch>
                       <a:fillRect/>
                     </a:stretch>
@@ -1705,8 +1851,8 @@
       </w:r>
     </w:p>
     <w:sectPr>
-      <w:headerReference w:type="default" r:id="rId15"/>
-      <w:footerReference w:type="default" r:id="rId16"/>
+      <w:headerReference w:type="default" r:id="rId16"/>
+      <w:footerReference w:type="default" r:id="rId17"/>
       <w:endnotePr>
         <w:numFmt w:val="decimal"/>
       </w:endnotePr>
@@ -1825,7 +1971,10 @@
           </w:r>
           <w:proofErr w:type="spellEnd"/>
           <w:r>
-            <w:t>-Simplicity</w:t>
+            <w:t xml:space="preserve"> </w:t>
+          </w:r>
+          <w:r>
+            <w:t>Simplicity</w:t>
           </w:r>
           <w:r>
             <w:t xml:space="preserve">, </w:t>
@@ -1890,7 +2039,7 @@
               <w:rStyle w:val="Seitenzahl"/>
               <w:noProof/>
             </w:rPr>
-            <w:t>5</w:t>
+            <w:t>4</w:t>
           </w:r>
           <w:r>
             <w:rPr>
@@ -2059,11 +2208,21 @@
           <w:tcW w:w="6379" w:type="dxa"/>
         </w:tcPr>
         <w:p>
-          <w:fldSimple w:instr="title  \* Mergeformat ">
-            <w:r>
-              <w:t xml:space="preserve">Use-Case Specification: </w:t>
-            </w:r>
-          </w:fldSimple>
+          <w:r>
+            <w:fldChar w:fldCharType="begin"/>
+          </w:r>
+          <w:r>
+            <w:instrText xml:space="preserve">title  \* Mergeformat </w:instrText>
+          </w:r>
+          <w:r>
+            <w:fldChar w:fldCharType="separate"/>
+          </w:r>
+          <w:r>
+            <w:t xml:space="preserve">Use-Case Specification: </w:t>
+          </w:r>
+          <w:r>
+            <w:fldChar w:fldCharType="end"/>
+          </w:r>
           <w:r>
             <w:t>CRUD</w:t>
           </w:r>
@@ -4017,7 +4176,7 @@
 </file>
 
 <file path=customXml/itemProps1.xml><?xml version="1.0" encoding="utf-8"?>
-<ds:datastoreItem xmlns:ds="http://schemas.openxmlformats.org/officeDocument/2006/customXml" ds:itemID="{7EF72219-1CF3-4B45-A155-5028E888A960}">
+<ds:datastoreItem xmlns:ds="http://schemas.openxmlformats.org/officeDocument/2006/customXml" ds:itemID="{C5136A87-F124-E94F-A5AA-E8DF2F6C01D9}">
   <ds:schemaRefs>
     <ds:schemaRef ds:uri="http://schemas.openxmlformats.org/officeDocument/2006/bibliography"/>
   </ds:schemaRefs>

</xml_diff>

<commit_message>
presentation and other stuff
</commit_message>
<xml_diff>
--- a/SoftwareEngeneering/UseCaseCRUD.docx
+++ b/SoftwareEngeneering/UseCaseCRUD.docx
@@ -239,8 +239,13 @@
             <w:pPr>
               <w:pStyle w:val="Tabletext"/>
             </w:pPr>
+            <w:proofErr w:type="spellStart"/>
             <w:r>
-              <w:t>Benedikt Bosshammer</w:t>
+              <w:t>Benedikt</w:t>
+            </w:r>
+            <w:proofErr w:type="spellEnd"/>
+            <w:r>
+              <w:t xml:space="preserve"> Bosshammer</w:t>
             </w:r>
           </w:p>
         </w:tc>
@@ -293,8 +298,13 @@
             <w:pPr>
               <w:pStyle w:val="Tabletext"/>
             </w:pPr>
+            <w:proofErr w:type="spellStart"/>
             <w:r>
-              <w:t>Benedikt Bosshammer</w:t>
+              <w:t>Benedikt</w:t>
+            </w:r>
+            <w:proofErr w:type="spellEnd"/>
+            <w:r>
+              <w:t xml:space="preserve"> Bosshammer</w:t>
             </w:r>
           </w:p>
         </w:tc>
@@ -350,8 +360,13 @@
             <w:pPr>
               <w:pStyle w:val="Tabletext"/>
             </w:pPr>
+            <w:proofErr w:type="spellStart"/>
             <w:r>
-              <w:t>Benedikt Bosshammer</w:t>
+              <w:t>Benedikt</w:t>
+            </w:r>
+            <w:proofErr w:type="spellEnd"/>
+            <w:r>
+              <w:t xml:space="preserve"> Bosshammer</w:t>
             </w:r>
           </w:p>
         </w:tc>
@@ -404,8 +419,13 @@
             <w:pPr>
               <w:pStyle w:val="Tabletext"/>
             </w:pPr>
+            <w:proofErr w:type="spellStart"/>
             <w:r>
-              <w:t>Benedikt Bosshammer</w:t>
+              <w:t>Benedikt</w:t>
+            </w:r>
+            <w:proofErr w:type="spellEnd"/>
+            <w:r>
+              <w:t xml:space="preserve"> Bosshammer</w:t>
             </w:r>
           </w:p>
         </w:tc>
@@ -459,8 +479,13 @@
               <w:pStyle w:val="Tabletext"/>
             </w:pPr>
             <w:r>
-              <w:t>René Penkert</w:t>
+              <w:t xml:space="preserve">René </w:t>
             </w:r>
+            <w:proofErr w:type="spellStart"/>
+            <w:r>
+              <w:t>Penkert</w:t>
+            </w:r>
+            <w:proofErr w:type="spellEnd"/>
           </w:p>
         </w:tc>
       </w:tr>
@@ -501,8 +526,6 @@
       <w:r>
         <w:fldChar w:fldCharType="separate"/>
       </w:r>
-      <w:bookmarkStart w:id="0" w:name="_GoBack"/>
-      <w:bookmarkEnd w:id="0"/>
       <w:r>
         <w:rPr>
           <w:noProof/>
@@ -1216,40 +1239,40 @@
           <w:t>CRUD</w:t>
         </w:r>
       </w:fldSimple>
-      <w:bookmarkStart w:id="1" w:name="_Toc423410237"/>
-      <w:bookmarkStart w:id="2" w:name="_Toc425054503"/>
+      <w:bookmarkStart w:id="0" w:name="_Toc423410237"/>
+      <w:bookmarkStart w:id="1" w:name="_Toc425054503"/>
       <w:r>
         <w:t>)</w:t>
       </w:r>
       <w:r>
         <w:t xml:space="preserve"> </w:t>
       </w:r>
+      <w:bookmarkEnd w:id="0"/>
       <w:bookmarkEnd w:id="1"/>
-      <w:bookmarkEnd w:id="2"/>
     </w:p>
     <w:p>
       <w:pPr>
         <w:pStyle w:val="berschrift1"/>
       </w:pPr>
+      <w:bookmarkStart w:id="2" w:name="_Toc485589545"/>
       <w:bookmarkStart w:id="3" w:name="_Toc423410238"/>
       <w:bookmarkStart w:id="4" w:name="_Toc425054504"/>
-      <w:bookmarkStart w:id="5" w:name="_Toc485589545"/>
       <w:r>
         <w:t>Select Calendar</w:t>
       </w:r>
-      <w:bookmarkEnd w:id="5"/>
+      <w:bookmarkEnd w:id="2"/>
     </w:p>
     <w:p>
       <w:pPr>
         <w:pStyle w:val="berschrift2"/>
       </w:pPr>
-      <w:bookmarkStart w:id="6" w:name="_Toc485589546"/>
+      <w:bookmarkStart w:id="5" w:name="_Toc485589546"/>
       <w:r>
         <w:t>Brief Description</w:t>
       </w:r>
       <w:bookmarkEnd w:id="3"/>
       <w:bookmarkEnd w:id="4"/>
-      <w:bookmarkEnd w:id="6"/>
+      <w:bookmarkEnd w:id="5"/>
     </w:p>
     <w:p>
       <w:r>
@@ -1273,35 +1296,41 @@
         <w:pStyle w:val="berschrift1"/>
         <w:widowControl/>
       </w:pPr>
-      <w:bookmarkStart w:id="7" w:name="_Toc423410239"/>
-      <w:bookmarkStart w:id="8" w:name="_Toc425054505"/>
-      <w:bookmarkStart w:id="9" w:name="_Toc485589547"/>
+      <w:bookmarkStart w:id="6" w:name="_Toc423410239"/>
+      <w:bookmarkStart w:id="7" w:name="_Toc425054505"/>
+      <w:bookmarkStart w:id="8" w:name="_Toc485589547"/>
       <w:r>
         <w:t>Flow of Events</w:t>
       </w:r>
+      <w:bookmarkEnd w:id="6"/>
       <w:bookmarkEnd w:id="7"/>
       <w:bookmarkEnd w:id="8"/>
-      <w:bookmarkEnd w:id="9"/>
     </w:p>
     <w:p>
       <w:pPr>
         <w:pStyle w:val="berschrift2"/>
         <w:widowControl/>
       </w:pPr>
-      <w:bookmarkStart w:id="10" w:name="_Toc423410240"/>
-      <w:bookmarkStart w:id="11" w:name="_Toc425054506"/>
-      <w:bookmarkStart w:id="12" w:name="_Toc485589548"/>
+      <w:bookmarkStart w:id="9" w:name="_Toc423410240"/>
+      <w:bookmarkStart w:id="10" w:name="_Toc425054506"/>
+      <w:bookmarkStart w:id="11" w:name="_Toc485589548"/>
       <w:r>
         <w:t>Basic Flow</w:t>
       </w:r>
+      <w:bookmarkEnd w:id="9"/>
       <w:bookmarkEnd w:id="10"/>
       <w:bookmarkEnd w:id="11"/>
-      <w:bookmarkEnd w:id="12"/>
     </w:p>
     <w:p/>
     <w:p>
       <w:r>
-        <w:t>The process of managing the alarms can be represented by a CRUD activity diagram. The User can update either create a new alarm (Create), display all alarms created before (READ), delete on of these alarms (Delete) or edit an alarm (Update)</w:t>
+        <w:t>The process of managing the alarms can be represented by a CRUD activity diagram. The User can update either create a new alarm (Create), display all alarms created before (</w:t>
+      </w:r>
+      <w:r>
+        <w:t>Read</w:t>
+      </w:r>
+      <w:r>
+        <w:t>), delete on of these alarms (Delete) or edit an alarm (Update)</w:t>
       </w:r>
     </w:p>
     <w:p/>
@@ -1803,30 +1832,30 @@
       <w:pPr>
         <w:pStyle w:val="berschrift1"/>
       </w:pPr>
-      <w:bookmarkStart w:id="13" w:name="_Toc423410251"/>
-      <w:bookmarkStart w:id="14" w:name="_Toc425054510"/>
-      <w:bookmarkStart w:id="15" w:name="_Toc485589549"/>
+      <w:bookmarkStart w:id="12" w:name="_Toc423410251"/>
+      <w:bookmarkStart w:id="13" w:name="_Toc425054510"/>
+      <w:bookmarkStart w:id="14" w:name="_Toc485589549"/>
       <w:r>
         <w:t>Special Requirements</w:t>
       </w:r>
+      <w:bookmarkEnd w:id="12"/>
       <w:bookmarkEnd w:id="13"/>
       <w:bookmarkEnd w:id="14"/>
-      <w:bookmarkEnd w:id="15"/>
     </w:p>
     <w:p>
       <w:pPr>
         <w:pStyle w:val="berschrift1"/>
         <w:widowControl/>
       </w:pPr>
-      <w:bookmarkStart w:id="16" w:name="_Toc423410253"/>
-      <w:bookmarkStart w:id="17" w:name="_Toc425054512"/>
-      <w:bookmarkStart w:id="18" w:name="_Toc485589550"/>
+      <w:bookmarkStart w:id="15" w:name="_Toc423410253"/>
+      <w:bookmarkStart w:id="16" w:name="_Toc425054512"/>
+      <w:bookmarkStart w:id="17" w:name="_Toc485589550"/>
       <w:r>
         <w:t>Preconditions</w:t>
       </w:r>
+      <w:bookmarkEnd w:id="15"/>
       <w:bookmarkEnd w:id="16"/>
       <w:bookmarkEnd w:id="17"/>
-      <w:bookmarkEnd w:id="18"/>
     </w:p>
     <w:p>
       <w:r>
@@ -1836,7 +1865,15 @@
         <w:t xml:space="preserve">so </w:t>
       </w:r>
       <w:r>
-        <w:t>that the SmartAlarm have access to the appointments in the specified Calendar.</w:t>
+        <w:t xml:space="preserve">that the </w:t>
+      </w:r>
+      <w:proofErr w:type="spellStart"/>
+      <w:r>
+        <w:t>SmartAlarm</w:t>
+      </w:r>
+      <w:proofErr w:type="spellEnd"/>
+      <w:r>
+        <w:t xml:space="preserve"> have access to the appointments in the specified Calendar.</w:t>
       </w:r>
     </w:p>
     <w:p>
@@ -1844,38 +1881,40 @@
         <w:pStyle w:val="berschrift1"/>
         <w:widowControl/>
       </w:pPr>
-      <w:bookmarkStart w:id="19" w:name="_Toc423410255"/>
-      <w:bookmarkStart w:id="20" w:name="_Toc425054514"/>
-      <w:bookmarkStart w:id="21" w:name="_Toc485589551"/>
+      <w:bookmarkStart w:id="18" w:name="_Toc423410255"/>
+      <w:bookmarkStart w:id="19" w:name="_Toc425054514"/>
+      <w:bookmarkStart w:id="20" w:name="_Toc485589551"/>
+      <w:proofErr w:type="spellStart"/>
       <w:r>
         <w:t>Postconditions</w:t>
       </w:r>
+      <w:bookmarkEnd w:id="18"/>
       <w:bookmarkEnd w:id="19"/>
       <w:bookmarkEnd w:id="20"/>
+      <w:proofErr w:type="spellEnd"/>
+    </w:p>
+    <w:p>
+      <w:pPr>
+        <w:pStyle w:val="berschrift1"/>
+      </w:pPr>
+      <w:bookmarkStart w:id="21" w:name="_Toc485589552"/>
+      <w:r>
+        <w:t>Extension Points</w:t>
+      </w:r>
       <w:bookmarkEnd w:id="21"/>
+      <w:r>
+        <w:t xml:space="preserve"> </w:t>
+      </w:r>
     </w:p>
     <w:p>
       <w:pPr>
         <w:pStyle w:val="berschrift1"/>
       </w:pPr>
-      <w:bookmarkStart w:id="22" w:name="_Toc485589552"/>
-      <w:r>
-        <w:t>Extension Points</w:t>
+      <w:bookmarkStart w:id="22" w:name="_Toc485589553"/>
+      <w:r>
+        <w:t>Function Points</w:t>
       </w:r>
       <w:bookmarkEnd w:id="22"/>
-      <w:r>
-        <w:t xml:space="preserve"> </w:t>
-      </w:r>
-    </w:p>
-    <w:p>
-      <w:pPr>
-        <w:pStyle w:val="berschrift1"/>
-      </w:pPr>
-      <w:bookmarkStart w:id="23" w:name="_Toc485589553"/>
-      <w:r>
-        <w:t>Function Points</w:t>
-      </w:r>
-      <w:bookmarkEnd w:id="23"/>
     </w:p>
     <w:p>
       <w:r>
@@ -1920,9 +1959,68 @@
         </w:drawing>
       </w:r>
     </w:p>
+    <w:p>
+      <w:pPr>
+        <w:pStyle w:val="berschrift1"/>
+      </w:pPr>
+      <w:r>
+        <w:t>Testing</w:t>
+      </w:r>
+    </w:p>
+    <w:p>
+      <w:pPr>
+        <w:rPr>
+          <w:rStyle w:val="Link"/>
+        </w:rPr>
+      </w:pPr>
+      <w:r>
+        <w:fldChar w:fldCharType="begin"/>
+      </w:r>
+      <w:r>
+        <w:instrText xml:space="preserve"> HYPERLINK "https://github.com/renpen/SimpleHabits/blob/master/xCodeProject/AlarmClockUITests/CreateAlarm.swift" </w:instrText>
+      </w:r>
+      <w:r>
+        <w:fldChar w:fldCharType="separate"/>
+      </w:r>
+      <w:r>
+        <w:rPr>
+          <w:rStyle w:val="Link"/>
+        </w:rPr>
+        <w:t>UI-Test</w:t>
+      </w:r>
+    </w:p>
+    <w:p>
+      <w:r>
+        <w:fldChar w:fldCharType="end"/>
+      </w:r>
+      <w:hyperlink r:id="rId16" w:history="1">
+        <w:r>
+          <w:rPr>
+            <w:rStyle w:val="Link"/>
+          </w:rPr>
+          <w:t>Unit-Te</w:t>
+        </w:r>
+        <w:r>
+          <w:rPr>
+            <w:rStyle w:val="Link"/>
+          </w:rPr>
+          <w:t>s</w:t>
+        </w:r>
+        <w:r>
+          <w:rPr>
+            <w:rStyle w:val="Link"/>
+          </w:rPr>
+          <w:t>t</w:t>
+        </w:r>
+      </w:hyperlink>
+    </w:p>
+    <w:p>
+      <w:bookmarkStart w:id="23" w:name="_GoBack"/>
+      <w:bookmarkEnd w:id="23"/>
+    </w:p>
     <w:sectPr>
-      <w:headerReference w:type="default" r:id="rId16"/>
-      <w:footerReference w:type="default" r:id="rId17"/>
+      <w:headerReference w:type="default" r:id="rId17"/>
+      <w:footerReference w:type="default" r:id="rId18"/>
       <w:endnotePr>
         <w:numFmt w:val="decimal"/>
       </w:endnotePr>
@@ -2101,7 +2199,7 @@
               <w:rStyle w:val="Seitenzahl"/>
               <w:noProof/>
             </w:rPr>
-            <w:t>4</w:t>
+            <w:t>7</w:t>
           </w:r>
           <w:r>
             <w:rPr>
@@ -3949,6 +4047,18 @@
       <w:lang w:val="en-US" w:eastAsia="en-US"/>
     </w:rPr>
   </w:style>
+  <w:style w:type="character" w:styleId="BesuchterLink">
+    <w:name w:val="FollowedHyperlink"/>
+    <w:basedOn w:val="Absatz-Standardschriftart"/>
+    <w:uiPriority w:val="99"/>
+    <w:semiHidden/>
+    <w:unhideWhenUsed/>
+    <w:rsid w:val="00254501"/>
+    <w:rPr>
+      <w:color w:val="954F72" w:themeColor="followedHyperlink"/>
+      <w:u w:val="single"/>
+    </w:rPr>
+  </w:style>
 </w:styles>
 </file>
 
@@ -4218,7 +4328,7 @@
 </file>
 
 <file path=customXml/itemProps1.xml><?xml version="1.0" encoding="utf-8"?>
-<ds:datastoreItem xmlns:ds="http://schemas.openxmlformats.org/officeDocument/2006/customXml" ds:itemID="{F6ED3B1E-A6FA-C646-BE60-4EC678CA79DF}">
+<ds:datastoreItem xmlns:ds="http://schemas.openxmlformats.org/officeDocument/2006/customXml" ds:itemID="{1BA0D307-A560-1D44-BA95-AE4C33E731EB}">
   <ds:schemaRefs>
     <ds:schemaRef ds:uri="http://schemas.openxmlformats.org/officeDocument/2006/bibliography"/>
   </ds:schemaRefs>

</xml_diff>

<commit_message>
UPDATED: Working PDF exports
</commit_message>
<xml_diff>
--- a/SoftwareEngeneering/UseCaseCRUD.docx
+++ b/SoftwareEngeneering/UseCaseCRUD.docx
@@ -17,23 +17,33 @@
         <w:pStyle w:val="Titel"/>
         <w:jc w:val="right"/>
       </w:pPr>
-      <w:fldSimple w:instr="title  \* Mergeformat ">
-        <w:r>
-          <w:t xml:space="preserve">Use-Case Specification: </w:t>
-        </w:r>
-        <w:r>
-          <w:t>Manage Alarms (</w:t>
-        </w:r>
-        <w:r>
-          <w:t>CRUD</w:t>
-        </w:r>
-        <w:r>
-          <w:t>)</w:t>
-        </w:r>
-        <w:r>
-          <w:t xml:space="preserve"> </w:t>
-        </w:r>
-      </w:fldSimple>
+      <w:r>
+        <w:fldChar w:fldCharType="begin"/>
+      </w:r>
+      <w:r>
+        <w:instrText xml:space="preserve">title  \* Mergeformat </w:instrText>
+      </w:r>
+      <w:r>
+        <w:fldChar w:fldCharType="separate"/>
+      </w:r>
+      <w:r>
+        <w:t xml:space="preserve">Use-Case Specification: </w:t>
+      </w:r>
+      <w:r>
+        <w:t>Manage Alarms (</w:t>
+      </w:r>
+      <w:r>
+        <w:t>CRUD</w:t>
+      </w:r>
+      <w:r>
+        <w:t>)</w:t>
+      </w:r>
+      <w:r>
+        <w:t xml:space="preserve"> </w:t>
+      </w:r>
+      <w:r>
+        <w:fldChar w:fldCharType="end"/>
+      </w:r>
     </w:p>
     <w:p>
       <w:pPr>
@@ -88,6 +98,8 @@
         <w:lastRenderedPageBreak/>
         <w:t>Revision History</w:t>
       </w:r>
+      <w:bookmarkStart w:id="0" w:name="_GoBack"/>
+      <w:bookmarkEnd w:id="0"/>
     </w:p>
     <w:tbl>
       <w:tblPr>
@@ -1228,51 +1240,62 @@
       <w:r>
         <w:br w:type="page"/>
       </w:r>
-      <w:fldSimple w:instr="title  \* Mergeformat ">
-        <w:r>
-          <w:t xml:space="preserve">Use-Case Specification: </w:t>
-        </w:r>
-        <w:r>
-          <w:t>Manage Alarms (</w:t>
-        </w:r>
-        <w:r>
-          <w:t>CRUD</w:t>
-        </w:r>
-      </w:fldSimple>
-      <w:bookmarkStart w:id="0" w:name="_Toc423410237"/>
-      <w:bookmarkStart w:id="1" w:name="_Toc425054503"/>
+      <w:r>
+        <w:lastRenderedPageBreak/>
+        <w:fldChar w:fldCharType="begin"/>
+      </w:r>
+      <w:r>
+        <w:instrText xml:space="preserve">title  \* Mergeformat </w:instrText>
+      </w:r>
+      <w:r>
+        <w:fldChar w:fldCharType="separate"/>
+      </w:r>
+      <w:r>
+        <w:t xml:space="preserve">Use-Case Specification: </w:t>
+      </w:r>
+      <w:r>
+        <w:t>Manage Alarms (</w:t>
+      </w:r>
+      <w:r>
+        <w:t>CRUD</w:t>
+      </w:r>
+      <w:r>
+        <w:fldChar w:fldCharType="end"/>
+      </w:r>
+      <w:bookmarkStart w:id="1" w:name="_Toc423410237"/>
+      <w:bookmarkStart w:id="2" w:name="_Toc425054503"/>
       <w:r>
         <w:t>)</w:t>
       </w:r>
       <w:r>
         <w:t xml:space="preserve"> </w:t>
       </w:r>
-      <w:bookmarkEnd w:id="0"/>
       <w:bookmarkEnd w:id="1"/>
+      <w:bookmarkEnd w:id="2"/>
     </w:p>
     <w:p>
       <w:pPr>
         <w:pStyle w:val="berschrift1"/>
       </w:pPr>
-      <w:bookmarkStart w:id="2" w:name="_Toc485589545"/>
-      <w:bookmarkStart w:id="3" w:name="_Toc423410238"/>
-      <w:bookmarkStart w:id="4" w:name="_Toc425054504"/>
+      <w:bookmarkStart w:id="3" w:name="_Toc485589545"/>
+      <w:bookmarkStart w:id="4" w:name="_Toc423410238"/>
+      <w:bookmarkStart w:id="5" w:name="_Toc425054504"/>
       <w:r>
         <w:t>Select Calendar</w:t>
       </w:r>
-      <w:bookmarkEnd w:id="2"/>
+      <w:bookmarkEnd w:id="3"/>
     </w:p>
     <w:p>
       <w:pPr>
         <w:pStyle w:val="berschrift2"/>
       </w:pPr>
-      <w:bookmarkStart w:id="5" w:name="_Toc485589546"/>
+      <w:bookmarkStart w:id="6" w:name="_Toc485589546"/>
       <w:r>
         <w:t>Brief Description</w:t>
       </w:r>
-      <w:bookmarkEnd w:id="3"/>
       <w:bookmarkEnd w:id="4"/>
       <w:bookmarkEnd w:id="5"/>
+      <w:bookmarkEnd w:id="6"/>
     </w:p>
     <w:p>
       <w:r>
@@ -1296,30 +1319,30 @@
         <w:pStyle w:val="berschrift1"/>
         <w:widowControl/>
       </w:pPr>
-      <w:bookmarkStart w:id="6" w:name="_Toc423410239"/>
-      <w:bookmarkStart w:id="7" w:name="_Toc425054505"/>
-      <w:bookmarkStart w:id="8" w:name="_Toc485589547"/>
+      <w:bookmarkStart w:id="7" w:name="_Toc423410239"/>
+      <w:bookmarkStart w:id="8" w:name="_Toc425054505"/>
+      <w:bookmarkStart w:id="9" w:name="_Toc485589547"/>
       <w:r>
         <w:t>Flow of Events</w:t>
       </w:r>
-      <w:bookmarkEnd w:id="6"/>
       <w:bookmarkEnd w:id="7"/>
       <w:bookmarkEnd w:id="8"/>
+      <w:bookmarkEnd w:id="9"/>
     </w:p>
     <w:p>
       <w:pPr>
         <w:pStyle w:val="berschrift2"/>
         <w:widowControl/>
       </w:pPr>
-      <w:bookmarkStart w:id="9" w:name="_Toc423410240"/>
-      <w:bookmarkStart w:id="10" w:name="_Toc425054506"/>
-      <w:bookmarkStart w:id="11" w:name="_Toc485589548"/>
+      <w:bookmarkStart w:id="10" w:name="_Toc423410240"/>
+      <w:bookmarkStart w:id="11" w:name="_Toc425054506"/>
+      <w:bookmarkStart w:id="12" w:name="_Toc485589548"/>
       <w:r>
         <w:t>Basic Flow</w:t>
       </w:r>
-      <w:bookmarkEnd w:id="9"/>
       <w:bookmarkEnd w:id="10"/>
       <w:bookmarkEnd w:id="11"/>
+      <w:bookmarkEnd w:id="12"/>
     </w:p>
     <w:p/>
     <w:p>
@@ -1832,30 +1855,30 @@
       <w:pPr>
         <w:pStyle w:val="berschrift1"/>
       </w:pPr>
-      <w:bookmarkStart w:id="12" w:name="_Toc423410251"/>
-      <w:bookmarkStart w:id="13" w:name="_Toc425054510"/>
-      <w:bookmarkStart w:id="14" w:name="_Toc485589549"/>
+      <w:bookmarkStart w:id="13" w:name="_Toc423410251"/>
+      <w:bookmarkStart w:id="14" w:name="_Toc425054510"/>
+      <w:bookmarkStart w:id="15" w:name="_Toc485589549"/>
       <w:r>
         <w:t>Special Requirements</w:t>
       </w:r>
-      <w:bookmarkEnd w:id="12"/>
       <w:bookmarkEnd w:id="13"/>
       <w:bookmarkEnd w:id="14"/>
+      <w:bookmarkEnd w:id="15"/>
     </w:p>
     <w:p>
       <w:pPr>
         <w:pStyle w:val="berschrift1"/>
         <w:widowControl/>
       </w:pPr>
-      <w:bookmarkStart w:id="15" w:name="_Toc423410253"/>
-      <w:bookmarkStart w:id="16" w:name="_Toc425054512"/>
-      <w:bookmarkStart w:id="17" w:name="_Toc485589550"/>
+      <w:bookmarkStart w:id="16" w:name="_Toc423410253"/>
+      <w:bookmarkStart w:id="17" w:name="_Toc425054512"/>
+      <w:bookmarkStart w:id="18" w:name="_Toc485589550"/>
       <w:r>
         <w:t>Preconditions</w:t>
       </w:r>
-      <w:bookmarkEnd w:id="15"/>
       <w:bookmarkEnd w:id="16"/>
       <w:bookmarkEnd w:id="17"/>
+      <w:bookmarkEnd w:id="18"/>
     </w:p>
     <w:p>
       <w:r>
@@ -1881,27 +1904,27 @@
         <w:pStyle w:val="berschrift1"/>
         <w:widowControl/>
       </w:pPr>
-      <w:bookmarkStart w:id="18" w:name="_Toc423410255"/>
-      <w:bookmarkStart w:id="19" w:name="_Toc425054514"/>
-      <w:bookmarkStart w:id="20" w:name="_Toc485589551"/>
+      <w:bookmarkStart w:id="19" w:name="_Toc423410255"/>
+      <w:bookmarkStart w:id="20" w:name="_Toc425054514"/>
+      <w:bookmarkStart w:id="21" w:name="_Toc485589551"/>
       <w:proofErr w:type="spellStart"/>
       <w:r>
         <w:t>Postconditions</w:t>
       </w:r>
-      <w:bookmarkEnd w:id="18"/>
       <w:bookmarkEnd w:id="19"/>
       <w:bookmarkEnd w:id="20"/>
+      <w:bookmarkEnd w:id="21"/>
       <w:proofErr w:type="spellEnd"/>
     </w:p>
     <w:p>
       <w:pPr>
         <w:pStyle w:val="berschrift1"/>
       </w:pPr>
-      <w:bookmarkStart w:id="21" w:name="_Toc485589552"/>
+      <w:bookmarkStart w:id="22" w:name="_Toc485589552"/>
       <w:r>
         <w:t>Extension Points</w:t>
       </w:r>
-      <w:bookmarkEnd w:id="21"/>
+      <w:bookmarkEnd w:id="22"/>
       <w:r>
         <w:t xml:space="preserve"> </w:t>
       </w:r>
@@ -1910,11 +1933,11 @@
       <w:pPr>
         <w:pStyle w:val="berschrift1"/>
       </w:pPr>
-      <w:bookmarkStart w:id="22" w:name="_Toc485589553"/>
+      <w:bookmarkStart w:id="23" w:name="_Toc485589553"/>
       <w:r>
         <w:t>Function Points</w:t>
       </w:r>
-      <w:bookmarkEnd w:id="22"/>
+      <w:bookmarkEnd w:id="23"/>
     </w:p>
     <w:p>
       <w:r>
@@ -1998,26 +2021,11 @@
           <w:rPr>
             <w:rStyle w:val="Link"/>
           </w:rPr>
-          <w:t>Unit-Te</w:t>
-        </w:r>
-        <w:r>
-          <w:rPr>
-            <w:rStyle w:val="Link"/>
-          </w:rPr>
-          <w:t>s</w:t>
-        </w:r>
-        <w:r>
-          <w:rPr>
-            <w:rStyle w:val="Link"/>
-          </w:rPr>
-          <w:t>t</w:t>
+          <w:t>Unit-Test</w:t>
         </w:r>
       </w:hyperlink>
     </w:p>
-    <w:p>
-      <w:bookmarkStart w:id="23" w:name="_GoBack"/>
-      <w:bookmarkEnd w:id="23"/>
-    </w:p>
+    <w:p/>
     <w:sectPr>
       <w:headerReference w:type="default" r:id="rId17"/>
       <w:footerReference w:type="default" r:id="rId18"/>
@@ -2199,7 +2207,7 @@
               <w:rStyle w:val="Seitenzahl"/>
               <w:noProof/>
             </w:rPr>
-            <w:t>7</w:t>
+            <w:t>2</w:t>
           </w:r>
           <w:r>
             <w:rPr>
@@ -2358,11 +2366,21 @@
           <w:tcW w:w="6379" w:type="dxa"/>
         </w:tcPr>
         <w:p>
-          <w:fldSimple w:instr="title  \* Mergeformat ">
-            <w:r>
-              <w:t xml:space="preserve">Use-Case Specification: </w:t>
-            </w:r>
-          </w:fldSimple>
+          <w:r>
+            <w:fldChar w:fldCharType="begin"/>
+          </w:r>
+          <w:r>
+            <w:instrText xml:space="preserve">title  \* Mergeformat </w:instrText>
+          </w:r>
+          <w:r>
+            <w:fldChar w:fldCharType="separate"/>
+          </w:r>
+          <w:r>
+            <w:t xml:space="preserve">Use-Case Specification: </w:t>
+          </w:r>
+          <w:r>
+            <w:fldChar w:fldCharType="end"/>
+          </w:r>
           <w:r>
             <w:t>CRUD</w:t>
           </w:r>
@@ -2377,10 +2395,7 @@
             <w:t xml:space="preserve">  Date:  </w:t>
           </w:r>
           <w:r>
-            <w:t>13/11</w:t>
-          </w:r>
-          <w:r>
-            <w:t>/16</w:t>
+            <w:t>16/05/17</w:t>
           </w:r>
         </w:p>
       </w:tc>
@@ -4328,7 +4343,7 @@
 </file>
 
 <file path=customXml/itemProps1.xml><?xml version="1.0" encoding="utf-8"?>
-<ds:datastoreItem xmlns:ds="http://schemas.openxmlformats.org/officeDocument/2006/customXml" ds:itemID="{1BA0D307-A560-1D44-BA95-AE4C33E731EB}">
+<ds:datastoreItem xmlns:ds="http://schemas.openxmlformats.org/officeDocument/2006/customXml" ds:itemID="{F0A992F7-5305-3747-8E1D-93FFC4D943E5}">
   <ds:schemaRefs>
     <ds:schemaRef ds:uri="http://schemas.openxmlformats.org/officeDocument/2006/bibliography"/>
   </ds:schemaRefs>

</xml_diff>